<commit_message>
added all k_box_tuples sorted order in no workload case
</commit_message>
<xml_diff>
--- a/report/draft1- rohan-report.docx
+++ b/report/draft1- rohan-report.docx
@@ -124,35 +124,7 @@
           <w:b/>
           <w:bCs/>
         </w:rPr>
-        <w:t xml:space="preserve">Provision of a generic search facility </w:t>
-      </w:r>
-      <w:r>
-        <w:rPr>
-          <w:b/>
-          <w:bCs/>
-        </w:rPr>
-        <w:t>to</w:t>
-      </w:r>
-      <w:r>
-        <w:rPr>
-          <w:b/>
-          <w:bCs/>
-        </w:rPr>
-        <w:t xml:space="preserve"> </w:t>
-      </w:r>
-      <w:r>
-        <w:rPr>
-          <w:b/>
-          <w:bCs/>
-        </w:rPr>
-        <w:t>the</w:t>
-      </w:r>
-      <w:r>
-        <w:rPr>
-          <w:b/>
-          <w:bCs/>
-        </w:rPr>
-        <w:t xml:space="preserve"> user.</w:t>
+        <w:t>Provision of a generic search facility to the user.</w:t>
       </w:r>
       <w:r>
         <w:rPr/>
@@ -276,14 +248,7 @@
           <w:b w:val="false"/>
           <w:bCs w:val="false"/>
         </w:rPr>
-        <w:t xml:space="preserve">The preliminary aim during development has been to reduce the Run Time of the system as much as possible, enhancing the user experience significantly. </w:t>
-      </w:r>
-      <w:r>
-        <w:rPr>
-          <w:b w:val="false"/>
-          <w:bCs w:val="false"/>
-        </w:rPr>
-        <w:t>This is the period after entering the query and before the results start to appear, also referred to as the Response Time of the system. The choice of the programming language, the algorithms and the data structures used in the implementation all have been selected meticulously with an overall effect of optimal time complexity of the system leading to reduced response times.</w:t>
+        <w:t>The preliminary aim during development has been to reduce the Run Time of the system as much as possible, enhancing the user experience significantly. This is the period after entering the query and before the results start to appear, also referred to as the Response Time of the system. The choice of the programming language, the algorithms and the data structures used in the implementation all have been selected meticulously with an overall effect of optimal time complexity of the system leading to reduced response times.</w:t>
       </w:r>
     </w:p>
     <w:p>
@@ -330,14 +295,7 @@
           <w:b/>
           <w:bCs/>
         </w:rPr>
-        <w:t xml:space="preserve">Interoperability </w:t>
-      </w:r>
-      <w:r>
-        <w:rPr>
-          <w:b/>
-          <w:bCs/>
-        </w:rPr>
-        <w:t xml:space="preserve">of the software system. </w:t>
+        <w:t xml:space="preserve">Interoperability of the software system. </w:t>
       </w:r>
       <w:r>
         <w:rPr>
@@ -345,6 +303,176 @@
           <w:bCs w:val="false"/>
         </w:rPr>
         <w:t>The software can be executed on any computer system and source code of the program can be compiled on any system with a C++ compiler. Using the user interface provided with the software package, the user can query a database while the back end could be executed on any other system independent of the client's system.</w:t>
+      </w:r>
+    </w:p>
+    <w:p>
+      <w:pPr>
+        <w:pStyle w:val="Normal"/>
+        <w:rPr/>
+      </w:pPr>
+      <w:r>
+        <w:rPr/>
+      </w:r>
+    </w:p>
+    <w:p>
+      <w:pPr>
+        <w:pStyle w:val="Normal"/>
+        <w:rPr/>
+      </w:pPr>
+      <w:r>
+        <w:rPr/>
+      </w:r>
+    </w:p>
+    <w:p>
+      <w:pPr>
+        <w:pStyle w:val="Normal"/>
+        <w:rPr>
+          <w:b w:val="false"/>
+          <w:bCs w:val="false"/>
+        </w:rPr>
+      </w:pPr>
+      <w:r>
+        <w:rPr>
+          <w:b w:val="false"/>
+          <w:bCs w:val="false"/>
+        </w:rPr>
+        <w:t>RESULTS DISCUSSION</w:t>
+      </w:r>
+    </w:p>
+    <w:p>
+      <w:pPr>
+        <w:pStyle w:val="Normal"/>
+        <w:rPr>
+          <w:b w:val="false"/>
+          <w:bCs w:val="false"/>
+        </w:rPr>
+      </w:pPr>
+      <w:r>
+        <w:rPr>
+          <w:b w:val="false"/>
+          <w:bCs w:val="false"/>
+        </w:rPr>
+        <w:tab/>
+        <w:t>The results or the output of the execution of the program is a list of tuples from the database. This list is a ranked list of tuples, where the ranking depends on the query terms entered by the user.</w:t>
+      </w:r>
+    </w:p>
+    <w:p>
+      <w:pPr>
+        <w:pStyle w:val="Normal"/>
+        <w:rPr>
+          <w:b w:val="false"/>
+          <w:bCs w:val="false"/>
+        </w:rPr>
+      </w:pPr>
+      <w:r>
+        <w:rPr>
+          <w:b w:val="false"/>
+          <w:bCs w:val="false"/>
+        </w:rPr>
+        <w:t xml:space="preserve">The results were tested for correctness and consistencies after several executions of the program on different inputs. We manually went through several iterations of the program, verifying the viability of the resulting tuples. </w:t>
+      </w:r>
+    </w:p>
+    <w:p>
+      <w:pPr>
+        <w:pStyle w:val="Normal"/>
+        <w:rPr>
+          <w:b w:val="false"/>
+          <w:bCs w:val="false"/>
+        </w:rPr>
+      </w:pPr>
+      <w:r>
+        <w:rPr>
+          <w:b w:val="false"/>
+          <w:bCs w:val="false"/>
+        </w:rPr>
+        <w:t xml:space="preserve">The forms of the input queries can be broadly classified as belonging to two types – </w:t>
+      </w:r>
+      <w:r>
+        <w:rPr>
+          <w:b w:val="false"/>
+          <w:bCs w:val="false"/>
+          <w:u w:val="single"/>
+        </w:rPr>
+        <w:t xml:space="preserve">many answers </w:t>
+      </w:r>
+      <w:r>
+        <w:rPr>
+          <w:b w:val="false"/>
+          <w:bCs w:val="false"/>
+        </w:rPr>
+        <w:t xml:space="preserve">(query terms which are expected to produce a lot of tuples in the result) and </w:t>
+      </w:r>
+      <w:r>
+        <w:rPr>
+          <w:b w:val="false"/>
+          <w:bCs w:val="false"/>
+          <w:u w:val="single"/>
+        </w:rPr>
+        <w:t xml:space="preserve">empty answer </w:t>
+      </w:r>
+      <w:r>
+        <w:rPr>
+          <w:b w:val="false"/>
+          <w:bCs w:val="false"/>
+        </w:rPr>
+        <w:t xml:space="preserve">(query terms which are expected to produce very little or no results from the data). </w:t>
+      </w:r>
+    </w:p>
+    <w:p>
+      <w:pPr>
+        <w:pStyle w:val="Normal"/>
+        <w:rPr>
+          <w:b w:val="false"/>
+          <w:bCs w:val="false"/>
+        </w:rPr>
+      </w:pPr>
+      <w:r>
+        <w:rPr>
+          <w:b w:val="false"/>
+          <w:bCs w:val="false"/>
+        </w:rPr>
+        <w:t xml:space="preserve">Many answer queries contain terms which occur frequently in the database. In this case the algorithms rank the many tuples in the order of most relevant to least relevant to the user. </w:t>
+      </w:r>
+    </w:p>
+    <w:p>
+      <w:pPr>
+        <w:pStyle w:val="Normal"/>
+        <w:rPr>
+          <w:b w:val="false"/>
+          <w:bCs w:val="false"/>
+        </w:rPr>
+      </w:pPr>
+      <w:r>
+        <w:rPr>
+          <w:b w:val="false"/>
+          <w:bCs w:val="false"/>
+        </w:rPr>
+        <w:t xml:space="preserve">Empty answer queries contain terms which either do not occur in the data or occur very seldom. The software gracefully handles this case giving a blank output and not failing on run time error of any kind. (runtime errors are supposed to be the most common types of errors that may occur in cases as such). We plan to accommodate empty answer queries as a further enhancement of the project. </w:t>
+      </w:r>
+    </w:p>
+    <w:p>
+      <w:pPr>
+        <w:pStyle w:val="Normal"/>
+        <w:rPr/>
+      </w:pPr>
+      <w:r>
+        <w:rPr/>
+      </w:r>
+    </w:p>
+    <w:p>
+      <w:pPr>
+        <w:pStyle w:val="Normal"/>
+        <w:rPr>
+          <w:b w:val="false"/>
+          <w:bCs w:val="false"/>
+        </w:rPr>
+      </w:pPr>
+      <w:r>
+        <w:rPr>
+          <w:b w:val="false"/>
+          <w:bCs w:val="false"/>
+        </w:rPr>
+        <w:t xml:space="preserve">We also timed the results for different types of queries and concluded that the average time taken by the system was always under half a second, with the exact figure lying around 0.33 seconds. On contemplating these results against those produced by MySQL software  </w:t>
       </w:r>
     </w:p>
     <w:sectPr>
@@ -787,7 +915,7 @@
     <w:pPr>
       <w:widowControl w:val="false"/>
       <w:suppressAutoHyphens w:val="true"/>
-      <w:overflowPunct w:val="true"/>
+      <w:overflowPunct w:val="false"/>
       <w:bidi w:val="0"/>
       <w:jc w:val="left"/>
     </w:pPr>
@@ -813,6 +941,18 @@
   </w:style>
   <w:style w:type="character" w:styleId="ListLabel2">
     <w:name w:val="ListLabel 2"/>
+    <w:rPr>
+      <w:rFonts w:cs="OpenSymbol"/>
+    </w:rPr>
+  </w:style>
+  <w:style w:type="character" w:styleId="ListLabel3">
+    <w:name w:val="ListLabel 3"/>
+    <w:rPr>
+      <w:rFonts w:cs="Symbol"/>
+    </w:rPr>
+  </w:style>
+  <w:style w:type="character" w:styleId="ListLabel4">
+    <w:name w:val="ListLabel 4"/>
     <w:rPr>
       <w:rFonts w:cs="OpenSymbol"/>
     </w:rPr>

</xml_diff>